<commit_message>
Additional Materials for R Markdown
Please check. Thanks
</commit_message>
<xml_diff>
--- a/R Markdown Addational materials.docx
+++ b/R Markdown Addational materials.docx
@@ -3,11 +3,13 @@
 <w:document xmlns:wpc="http://schemas.microsoft.com/office/word/2010/wordprocessingCanvas" xmlns:mo="http://schemas.microsoft.com/office/mac/office/2008/main" xmlns:mc="http://schemas.openxmlformats.org/markup-compatibility/2006" xmlns:mv="urn:schemas-microsoft-com:mac:vml" xmlns:o="urn:schemas-microsoft-com:office:office" xmlns:r="http://schemas.openxmlformats.org/officeDocument/2006/relationships" xmlns:m="http://schemas.openxmlformats.org/officeDocument/2006/math" xmlns:v="urn:schemas-microsoft-com:vml" xmlns:wp14="http://schemas.microsoft.com/office/word/2010/wordprocessingDrawing" xmlns:wp="http://schemas.openxmlformats.org/drawingml/2006/wordprocessingDrawing" xmlns:w10="urn:schemas-microsoft-com:office:word" xmlns:w="http://schemas.openxmlformats.org/wordprocessingml/2006/main" xmlns:w14="http://schemas.microsoft.com/office/word/2010/wordml" xmlns:w15="http://schemas.microsoft.com/office/word/2012/wordml" xmlns:wpg="http://schemas.microsoft.com/office/word/2010/wordprocessingGroup" xmlns:wpi="http://schemas.microsoft.com/office/word/2010/wordprocessingInk" xmlns:wne="http://schemas.microsoft.com/office/word/2006/wordml" xmlns:wps="http://schemas.microsoft.com/office/word/2010/wordprocessingShape" mc:Ignorable="w14 w15 wp14">
   <w:body>
     <w:p>
-      <w:pPr>
-        <w:rPr>
-          <w:rFonts w:hint="eastAsia"/>
-        </w:rPr>
-      </w:pPr>
+      <w:r>
+        <w:t>Wedding Vow</w:t>
+      </w:r>
+      <w:bookmarkStart w:id="0" w:name="_GoBack"/>
+      <w:bookmarkEnd w:id="0"/>
+    </w:p>
+    <w:p>
       <w:r>
         <w:t xml:space="preserve">"In the name of God, I, take you, </w:t>
       </w:r>
@@ -15,13 +17,7 @@
         <w:t>to be my husband/wife, to have and to hold from this day forward, for better or worse, for richer or poorer, in sickness and in health, to love and to cherish all the days of my life. This is my solemn vow."</w:t>
       </w:r>
     </w:p>
-    <w:p>
-      <w:pPr>
-        <w:rPr>
-          <w:rFonts w:hint="eastAsia"/>
-        </w:rPr>
-      </w:pPr>
-    </w:p>
+    <w:p/>
     <w:p>
       <w:r>
         <w:t>Photos:</w:t>
@@ -39,44 +35,20 @@
     </w:p>
     <w:p/>
     <w:p>
-      <w:proofErr w:type="spellStart"/>
-      <w:r>
-        <w:t>Fac</w:t>
-      </w:r>
-      <w:proofErr w:type="spellEnd"/>
-      <w:r>
-        <w:t>=3: If the number of times married is three or more times, or that number is two and the marital status is divorced now, then we think this person does not perform well in marriage.</w:t>
+      <w:r>
+        <w:t>Fac=3: If the number of times married is three or more times, or that number is two and the marital status is divorced now, then we think this person does not perform well in marriage.</w:t>
       </w:r>
     </w:p>
     <w:p/>
     <w:p>
-      <w:pPr>
-        <w:rPr>
-          <w:rFonts w:hint="eastAsia"/>
-        </w:rPr>
-      </w:pPr>
-      <w:proofErr w:type="spellStart"/>
-      <w:r>
-        <w:t>Fac</w:t>
-      </w:r>
-      <w:proofErr w:type="spellEnd"/>
-      <w:r>
-        <w:t>=2:</w:t>
+      <w:r>
+        <w:t>Fac=2:</w:t>
       </w:r>
       <w:r>
         <w:t xml:space="preserve"> </w:t>
       </w:r>
       <w:r>
-        <w:t>If the number of times married is one time a</w:t>
-      </w:r>
-      <w:r>
-        <w:t>nd now the marital status is</w:t>
-      </w:r>
-      <w:r>
-        <w:t xml:space="preserve"> divorced now</w:t>
-      </w:r>
-      <w:r>
-        <w:t xml:space="preserve">, or that number </w:t>
+        <w:t xml:space="preserve">If the number of times married is one time and now the marital status is divorced now, or that number </w:t>
       </w:r>
       <w:r>
         <w:rPr>
@@ -87,37 +59,15 @@
     </w:p>
     <w:p/>
     <w:p>
-      <w:pPr>
-        <w:rPr>
-          <w:rFonts w:hint="eastAsia"/>
-        </w:rPr>
-      </w:pPr>
-      <w:proofErr w:type="spellStart"/>
-      <w:r>
-        <w:t>Fac</w:t>
-      </w:r>
-      <w:proofErr w:type="spellEnd"/>
-      <w:r>
-        <w:t>=1:</w:t>
+      <w:r>
+        <w:t>Fac=1:</w:t>
       </w:r>
       <w:r>
         <w:t xml:space="preserve"> If the number of times married is one time and now the marital status is not divorced now, we think this person does very well in marriage.</w:t>
       </w:r>
     </w:p>
-    <w:p>
-      <w:pPr>
-        <w:rPr>
-          <w:rFonts w:hint="eastAsia"/>
-        </w:rPr>
-      </w:pPr>
-    </w:p>
-    <w:p>
-      <w:pPr>
-        <w:rPr>
-          <w:rFonts w:hint="eastAsia"/>
-        </w:rPr>
-      </w:pPr>
-    </w:p>
+    <w:p/>
+    <w:p/>
     <w:p>
       <w:r>
         <w:t>Introduction</w:t>
@@ -157,11 +107,6 @@
     </w:p>
     <w:p/>
     <w:p>
-      <w:pPr>
-        <w:rPr>
-          <w:rFonts w:hint="eastAsia"/>
-        </w:rPr>
-      </w:pPr>
       <w:r>
         <w:t xml:space="preserve">Then we can give some suggestions to </w:t>
       </w:r>
@@ -193,13 +138,7 @@
         <w:t xml:space="preserve"> with boyfriend who has a severe disease or disability? Is it a good idea to get married with a person who has high education degree?</w:t>
       </w:r>
     </w:p>
-    <w:p>
-      <w:pPr>
-        <w:rPr>
-          <w:rFonts w:hint="eastAsia"/>
-        </w:rPr>
-      </w:pPr>
-    </w:p>
+    <w:p/>
     <w:p>
       <w:r>
         <w:rPr>
@@ -255,8 +194,6 @@
       <w:r>
         <w:t>rs.</w:t>
       </w:r>
-      <w:bookmarkStart w:id="0" w:name="_GoBack"/>
-      <w:bookmarkEnd w:id="0"/>
     </w:p>
     <w:p/>
     <w:sectPr>

</xml_diff>